<commit_message>
Added feedback email address to document
</commit_message>
<xml_diff>
--- a/VM Insights Preview Scenarios to Test.docx
+++ b/VM Insights Preview Scenarios to Test.docx
@@ -12,6 +12,24 @@
     </w:p>
     <w:p/>
     <w:p>
+      <w:r>
+        <w:t xml:space="preserve">Please send all feedback to </w:t>
+      </w:r>
+      <w:hyperlink r:id="rId7" w:history="1">
+        <w:r>
+          <w:rPr>
+            <w:rStyle w:val="Hyperlink"/>
+          </w:rPr>
+          <w:t>vminsights@microsoft.com</w:t>
+        </w:r>
+      </w:hyperlink>
+      <w:r>
+        <w:t xml:space="preserve"> </w:t>
+      </w:r>
+      <w:bookmarkStart w:id="0" w:name="_GoBack"/>
+      <w:bookmarkEnd w:id="0"/>
+    </w:p>
+    <w:p>
       <w:pPr>
         <w:pStyle w:val="Heading1"/>
       </w:pPr>
@@ -78,10 +96,7 @@
         <w:pStyle w:val="Heading2"/>
       </w:pPr>
       <w:r>
-        <w:t>Onboarding</w:t>
-      </w:r>
-      <w:r>
-        <w:t xml:space="preserve"> in bulk</w:t>
+        <w:t>Onboarding in bulk</w:t>
       </w:r>
     </w:p>
     <w:p>
@@ -91,7 +106,7 @@
       <w:r>
         <w:t xml:space="preserve"> </w:t>
       </w:r>
-      <w:hyperlink r:id="rId7" w:history="1">
+      <w:hyperlink r:id="rId8" w:anchor="Per-VM-and-VM-Scale-Set-setup" w:history="1">
         <w:r>
           <w:rPr>
             <w:rStyle w:val="Hyperlink"/>
@@ -161,7 +176,7 @@
       <w:r>
         <w:t xml:space="preserve"> </w:t>
       </w:r>
-      <w:hyperlink r:id="rId8" w:history="1">
+      <w:hyperlink r:id="rId9" w:history="1">
         <w:r>
           <w:rPr>
             <w:rStyle w:val="Hyperlink"/>
@@ -564,12 +579,7 @@
       </w:r>
       <w:proofErr w:type="spellEnd"/>
       <w:r>
-        <w:t xml:space="preserve"> is the default metric).  Was it easy to find the metric combo</w:t>
-      </w:r>
-      <w:bookmarkStart w:id="0" w:name="_GoBack"/>
-      <w:bookmarkEnd w:id="0"/>
-      <w:r>
-        <w:t xml:space="preserve"> box to change the metric shown?</w:t>
+        <w:t xml:space="preserve"> is the default metric).  Was it easy to find the metric combo box to change the metric shown?</w:t>
       </w:r>
     </w:p>
     <w:p>
@@ -881,31 +891,7 @@
     </w:p>
     <w:p>
       <w:r>
-        <w:t>We have added an “</w:t>
-      </w:r>
-      <w:r>
-        <w:t>Health</w:t>
-      </w:r>
-      <w:r>
-        <w:t xml:space="preserve"> (</w:t>
-      </w:r>
-      <w:r>
-        <w:t>P</w:t>
-      </w:r>
-      <w:r>
-        <w:t xml:space="preserve">review)” entry to the Monitoring section of the menu on the Azure VM Blade.  When you select this menu item you will see the </w:t>
-      </w:r>
-      <w:r>
-        <w:t>Health information</w:t>
-      </w:r>
-      <w:r>
-        <w:t xml:space="preserve"> for the selected VM.  </w:t>
-      </w:r>
-      <w:r>
-        <w:t xml:space="preserve">This menu item will be removed in the next week or so as we merge this page with the “Insights (preview) page which will </w:t>
-      </w:r>
-      <w:r>
-        <w:t xml:space="preserve">Health, Performance, and Map for your VM.  </w:t>
+        <w:t xml:space="preserve">We have added an “Health (Preview)” entry to the Monitoring section of the menu on the Azure VM Blade.  When you select this menu item you will see the Health information for the selected VM.  This menu item will be removed in the next week or so as we merge this page with the “Insights (preview) page which will Health, Performance, and Map for your VM.  </w:t>
       </w:r>
     </w:p>
     <w:p>
@@ -4646,6 +4632,7 @@
   <w:style w:type="character" w:default="1" w:styleId="DefaultParagraphFont">
     <w:name w:val="Default Paragraph Font"/>
     <w:uiPriority w:val="1"/>
+    <w:semiHidden/>
     <w:unhideWhenUsed/>
   </w:style>
   <w:style w:type="table" w:default="1" w:styleId="TableNormal">

</xml_diff>